<commit_message>
Modification du CDC fait sur Word
</commit_message>
<xml_diff>
--- a/documents/documents_techniques/cahier_des_charges/Cahierdescharges.docx
+++ b/documents/documents_techniques/cahier_des_charges/Cahierdescharges.docx
@@ -663,7 +663,7 @@
           <w:r>
             <w:fldChar w:fldCharType="separate"/>
           </w:r>
-          <w:hyperlink w:anchor="_Toc97544070" w:history="1">
+          <w:hyperlink w:anchor="_Toc97726767" w:history="1">
             <w:r>
               <w:rPr>
                 <w:rStyle w:val="Lienhypertexte"/>
@@ -684,7 +684,7 @@
                 <w:rStyle w:val="Lienhypertexte"/>
                 <w:noProof/>
               </w:rPr>
-              <w:t>Descriptif de l’application</w:t>
+              <w:t>Contexte du projet</w:t>
             </w:r>
             <w:r>
               <w:rPr>
@@ -705,7 +705,7 @@
                 <w:noProof/>
                 <w:webHidden/>
               </w:rPr>
-              <w:instrText xml:space="preserve"> PAGEREF _Toc97544070 \h </w:instrText>
+              <w:instrText xml:space="preserve"> PAGEREF _Toc97726767 \h </w:instrText>
             </w:r>
             <w:r>
               <w:rPr>
@@ -748,13 +748,13 @@
               <w:lang w:eastAsia="fr-FR"/>
             </w:rPr>
           </w:pPr>
-          <w:hyperlink w:anchor="_Toc97544071" w:history="1">
+          <w:hyperlink w:anchor="_Toc97726768" w:history="1">
             <w:r>
               <w:rPr>
                 <w:rStyle w:val="Lienhypertexte"/>
                 <w:noProof/>
               </w:rPr>
-              <w:t>1.1 L’espace accueil</w:t>
+              <w:t>1.1 Présentation de l’entreprise Ideance</w:t>
             </w:r>
             <w:r>
               <w:rPr>
@@ -775,7 +775,7 @@
                 <w:noProof/>
                 <w:webHidden/>
               </w:rPr>
-              <w:instrText xml:space="preserve"> PAGEREF _Toc97544071 \h </w:instrText>
+              <w:instrText xml:space="preserve"> PAGEREF _Toc97726768 \h </w:instrText>
             </w:r>
             <w:r>
               <w:rPr>
@@ -818,13 +818,13 @@
               <w:lang w:eastAsia="fr-FR"/>
             </w:rPr>
           </w:pPr>
-          <w:hyperlink w:anchor="_Toc97544072" w:history="1">
+          <w:hyperlink w:anchor="_Toc97726769" w:history="1">
             <w:r>
               <w:rPr>
                 <w:rStyle w:val="Lienhypertexte"/>
                 <w:noProof/>
               </w:rPr>
-              <w:t>1.2 Espace authentification</w:t>
+              <w:t>1.2 Les objectifs du projet</w:t>
             </w:r>
             <w:r>
               <w:rPr>
@@ -845,7 +845,7 @@
                 <w:noProof/>
                 <w:webHidden/>
               </w:rPr>
-              <w:instrText xml:space="preserve"> PAGEREF _Toc97544072 \h </w:instrText>
+              <w:instrText xml:space="preserve"> PAGEREF _Toc97726769 \h </w:instrText>
             </w:r>
             <w:r>
               <w:rPr>
@@ -878,7 +878,7 @@
         </w:p>
         <w:p>
           <w:pPr>
-            <w:pStyle w:val="TM3"/>
+            <w:pStyle w:val="TM2"/>
             <w:tabs>
               <w:tab w:val="right" w:leader="dot" w:pos="9062"/>
             </w:tabs>
@@ -888,13 +888,13 @@
               <w:lang w:eastAsia="fr-FR"/>
             </w:rPr>
           </w:pPr>
-          <w:hyperlink w:anchor="_Toc97544073" w:history="1">
+          <w:hyperlink w:anchor="_Toc97726770" w:history="1">
             <w:r>
               <w:rPr>
                 <w:rStyle w:val="Lienhypertexte"/>
                 <w:noProof/>
               </w:rPr>
-              <w:t>1.2.1 Il y aura une page d’authentification (lien authentification) :</w:t>
+              <w:t>1.3 Les interfaces existantes</w:t>
             </w:r>
             <w:r>
               <w:rPr>
@@ -915,7 +915,7 @@
                 <w:noProof/>
                 <w:webHidden/>
               </w:rPr>
-              <w:instrText xml:space="preserve"> PAGEREF _Toc97544073 \h </w:instrText>
+              <w:instrText xml:space="preserve"> PAGEREF _Toc97726770 \h </w:instrText>
             </w:r>
             <w:r>
               <w:rPr>
@@ -948,8 +948,9 @@
         </w:p>
         <w:p>
           <w:pPr>
-            <w:pStyle w:val="TM3"/>
+            <w:pStyle w:val="TM2"/>
             <w:tabs>
+              <w:tab w:val="left" w:pos="880"/>
               <w:tab w:val="right" w:leader="dot" w:pos="9062"/>
             </w:tabs>
             <w:rPr>
@@ -958,23 +959,38 @@
               <w:lang w:eastAsia="fr-FR"/>
             </w:rPr>
           </w:pPr>
-          <w:hyperlink w:anchor="_Toc97544074" w:history="1">
+          <w:hyperlink w:anchor="_Toc97726771" w:history="1">
             <w:r>
               <w:rPr>
                 <w:rStyle w:val="Lienhypertexte"/>
                 <w:noProof/>
               </w:rPr>
-              <w:t>1.2.2 Le mot de passe devra répondre à différents critères :</w:t>
-            </w:r>
-            <w:r>
-              <w:rPr>
-                <w:noProof/>
-                <w:webHidden/>
+              <w:t>1.4</w:t>
+            </w:r>
+            <w:r>
+              <w:rPr>
+                <w:rFonts w:eastAsiaTheme="minorEastAsia"/>
+                <w:noProof/>
+                <w:lang w:eastAsia="fr-FR"/>
               </w:rPr>
               <w:tab/>
             </w:r>
             <w:r>
               <w:rPr>
+                <w:rStyle w:val="Lienhypertexte"/>
+                <w:noProof/>
+              </w:rPr>
+              <w:t>Les cibles</w:t>
+            </w:r>
+            <w:r>
+              <w:rPr>
+                <w:noProof/>
+                <w:webHidden/>
+              </w:rPr>
+              <w:tab/>
+            </w:r>
+            <w:r>
+              <w:rPr>
                 <w:noProof/>
                 <w:webHidden/>
               </w:rPr>
@@ -985,7 +1001,7 @@
                 <w:noProof/>
                 <w:webHidden/>
               </w:rPr>
-              <w:instrText xml:space="preserve"> PAGEREF _Toc97544074 \h </w:instrText>
+              <w:instrText xml:space="preserve"> PAGEREF _Toc97726771 \h </w:instrText>
             </w:r>
             <w:r>
               <w:rPr>
@@ -1029,7 +1045,7 @@
               <w:lang w:eastAsia="fr-FR"/>
             </w:rPr>
           </w:pPr>
-          <w:hyperlink w:anchor="_Toc97544075" w:history="1">
+          <w:hyperlink w:anchor="_Toc97726772" w:history="1">
             <w:r>
               <w:rPr>
                 <w:rStyle w:val="Lienhypertexte"/>
@@ -1050,7 +1066,7 @@
                 <w:rStyle w:val="Lienhypertexte"/>
                 <w:noProof/>
               </w:rPr>
-              <w:t>Les administrateurs</w:t>
+              <w:t>Descriptif de l’application</w:t>
             </w:r>
             <w:r>
               <w:rPr>
@@ -1071,7 +1087,7 @@
                 <w:noProof/>
                 <w:webHidden/>
               </w:rPr>
-              <w:instrText xml:space="preserve"> PAGEREF _Toc97544075 \h </w:instrText>
+              <w:instrText xml:space="preserve"> PAGEREF _Toc97726772 \h </w:instrText>
             </w:r>
             <w:r>
               <w:rPr>
@@ -1091,7 +1107,7 @@
                 <w:noProof/>
                 <w:webHidden/>
               </w:rPr>
-              <w:t>5</w:t>
+              <w:t>4</w:t>
             </w:r>
             <w:r>
               <w:rPr>
@@ -1114,13 +1130,13 @@
               <w:lang w:eastAsia="fr-FR"/>
             </w:rPr>
           </w:pPr>
-          <w:hyperlink w:anchor="_Toc97544076" w:history="1">
+          <w:hyperlink w:anchor="_Toc97726773" w:history="1">
             <w:r>
               <w:rPr>
                 <w:rStyle w:val="Lienhypertexte"/>
                 <w:noProof/>
               </w:rPr>
-              <w:t>2.1 L'admin pourra avec des liens :</w:t>
+              <w:t>2.1 L’espace accueil</w:t>
             </w:r>
             <w:r>
               <w:rPr>
@@ -1141,7 +1157,7 @@
                 <w:noProof/>
                 <w:webHidden/>
               </w:rPr>
-              <w:instrText xml:space="preserve"> PAGEREF _Toc97544076 \h </w:instrText>
+              <w:instrText xml:space="preserve"> PAGEREF _Toc97726773 \h </w:instrText>
             </w:r>
             <w:r>
               <w:rPr>
@@ -1161,7 +1177,7 @@
                 <w:noProof/>
                 <w:webHidden/>
               </w:rPr>
-              <w:t>5</w:t>
+              <w:t>4</w:t>
             </w:r>
             <w:r>
               <w:rPr>
@@ -1184,13 +1200,13 @@
               <w:lang w:eastAsia="fr-FR"/>
             </w:rPr>
           </w:pPr>
-          <w:hyperlink w:anchor="_Toc97544077" w:history="1">
+          <w:hyperlink w:anchor="_Toc97726774" w:history="1">
             <w:r>
               <w:rPr>
                 <w:rStyle w:val="Lienhypertexte"/>
                 <w:noProof/>
               </w:rPr>
-              <w:t>2.2 Le super admin aura les mêmes droits que l'admin et pourra en plus :</w:t>
+              <w:t>2.2 Espace authentification</w:t>
             </w:r>
             <w:r>
               <w:rPr>
@@ -1211,7 +1227,148 @@
                 <w:noProof/>
                 <w:webHidden/>
               </w:rPr>
-              <w:instrText xml:space="preserve"> PAGEREF _Toc97544077 \h </w:instrText>
+              <w:instrText xml:space="preserve"> PAGEREF _Toc97726774 \h </w:instrText>
+            </w:r>
+            <w:r>
+              <w:rPr>
+                <w:noProof/>
+                <w:webHidden/>
+              </w:rPr>
+            </w:r>
+            <w:r>
+              <w:rPr>
+                <w:noProof/>
+                <w:webHidden/>
+              </w:rPr>
+              <w:fldChar w:fldCharType="separate"/>
+            </w:r>
+            <w:r>
+              <w:rPr>
+                <w:noProof/>
+                <w:webHidden/>
+              </w:rPr>
+              <w:t>5</w:t>
+            </w:r>
+            <w:r>
+              <w:rPr>
+                <w:noProof/>
+                <w:webHidden/>
+              </w:rPr>
+              <w:fldChar w:fldCharType="end"/>
+            </w:r>
+          </w:hyperlink>
+        </w:p>
+        <w:p>
+          <w:pPr>
+            <w:pStyle w:val="TM3"/>
+            <w:tabs>
+              <w:tab w:val="right" w:leader="dot" w:pos="9062"/>
+            </w:tabs>
+            <w:rPr>
+              <w:rFonts w:eastAsiaTheme="minorEastAsia"/>
+              <w:noProof/>
+              <w:lang w:eastAsia="fr-FR"/>
+            </w:rPr>
+          </w:pPr>
+          <w:hyperlink w:anchor="_Toc97726775" w:history="1">
+            <w:r>
+              <w:rPr>
+                <w:rStyle w:val="Lienhypertexte"/>
+                <w:rFonts w:ascii="Arial" w:hAnsi="Arial" w:cs="Arial"/>
+                <w:noProof/>
+              </w:rPr>
+              <w:t>Il y aura une page d’authentification (lien authentification) :</w:t>
+            </w:r>
+            <w:r>
+              <w:rPr>
+                <w:noProof/>
+                <w:webHidden/>
+              </w:rPr>
+              <w:tab/>
+            </w:r>
+            <w:r>
+              <w:rPr>
+                <w:noProof/>
+                <w:webHidden/>
+              </w:rPr>
+              <w:fldChar w:fldCharType="begin"/>
+            </w:r>
+            <w:r>
+              <w:rPr>
+                <w:noProof/>
+                <w:webHidden/>
+              </w:rPr>
+              <w:instrText xml:space="preserve"> PAGEREF _Toc97726775 \h </w:instrText>
+            </w:r>
+            <w:r>
+              <w:rPr>
+                <w:noProof/>
+                <w:webHidden/>
+              </w:rPr>
+            </w:r>
+            <w:r>
+              <w:rPr>
+                <w:noProof/>
+                <w:webHidden/>
+              </w:rPr>
+              <w:fldChar w:fldCharType="separate"/>
+            </w:r>
+            <w:r>
+              <w:rPr>
+                <w:noProof/>
+                <w:webHidden/>
+              </w:rPr>
+              <w:t>5</w:t>
+            </w:r>
+            <w:r>
+              <w:rPr>
+                <w:noProof/>
+                <w:webHidden/>
+              </w:rPr>
+              <w:fldChar w:fldCharType="end"/>
+            </w:r>
+          </w:hyperlink>
+        </w:p>
+        <w:p>
+          <w:pPr>
+            <w:pStyle w:val="TM3"/>
+            <w:tabs>
+              <w:tab w:val="right" w:leader="dot" w:pos="9062"/>
+            </w:tabs>
+            <w:rPr>
+              <w:rFonts w:eastAsiaTheme="minorEastAsia"/>
+              <w:noProof/>
+              <w:lang w:eastAsia="fr-FR"/>
+            </w:rPr>
+          </w:pPr>
+          <w:hyperlink w:anchor="_Toc97726776" w:history="1">
+            <w:r>
+              <w:rPr>
+                <w:rStyle w:val="Lienhypertexte"/>
+                <w:noProof/>
+              </w:rPr>
+              <w:t>2.2.1 Le mot de passe devra répondre à différents critères :</w:t>
+            </w:r>
+            <w:r>
+              <w:rPr>
+                <w:noProof/>
+                <w:webHidden/>
+              </w:rPr>
+              <w:tab/>
+            </w:r>
+            <w:r>
+              <w:rPr>
+                <w:noProof/>
+                <w:webHidden/>
+              </w:rPr>
+              <w:fldChar w:fldCharType="begin"/>
+            </w:r>
+            <w:r>
+              <w:rPr>
+                <w:noProof/>
+                <w:webHidden/>
+              </w:rPr>
+              <w:instrText xml:space="preserve"> PAGEREF _Toc97726776 \h </w:instrText>
             </w:r>
             <w:r>
               <w:rPr>
@@ -1255,7 +1412,7 @@
               <w:lang w:eastAsia="fr-FR"/>
             </w:rPr>
           </w:pPr>
-          <w:hyperlink w:anchor="_Toc97544078" w:history="1">
+          <w:hyperlink w:anchor="_Toc97726777" w:history="1">
             <w:r>
               <w:rPr>
                 <w:rStyle w:val="Lienhypertexte"/>
@@ -1276,6 +1433,232 @@
                 <w:rStyle w:val="Lienhypertexte"/>
                 <w:noProof/>
               </w:rPr>
+              <w:t>Les administrateurs</w:t>
+            </w:r>
+            <w:r>
+              <w:rPr>
+                <w:noProof/>
+                <w:webHidden/>
+              </w:rPr>
+              <w:tab/>
+            </w:r>
+            <w:r>
+              <w:rPr>
+                <w:noProof/>
+                <w:webHidden/>
+              </w:rPr>
+              <w:fldChar w:fldCharType="begin"/>
+            </w:r>
+            <w:r>
+              <w:rPr>
+                <w:noProof/>
+                <w:webHidden/>
+              </w:rPr>
+              <w:instrText xml:space="preserve"> PAGEREF _Toc97726777 \h </w:instrText>
+            </w:r>
+            <w:r>
+              <w:rPr>
+                <w:noProof/>
+                <w:webHidden/>
+              </w:rPr>
+            </w:r>
+            <w:r>
+              <w:rPr>
+                <w:noProof/>
+                <w:webHidden/>
+              </w:rPr>
+              <w:fldChar w:fldCharType="separate"/>
+            </w:r>
+            <w:r>
+              <w:rPr>
+                <w:noProof/>
+                <w:webHidden/>
+              </w:rPr>
+              <w:t>5</w:t>
+            </w:r>
+            <w:r>
+              <w:rPr>
+                <w:noProof/>
+                <w:webHidden/>
+              </w:rPr>
+              <w:fldChar w:fldCharType="end"/>
+            </w:r>
+          </w:hyperlink>
+        </w:p>
+        <w:p>
+          <w:pPr>
+            <w:pStyle w:val="TM2"/>
+            <w:tabs>
+              <w:tab w:val="right" w:leader="dot" w:pos="9062"/>
+            </w:tabs>
+            <w:rPr>
+              <w:rFonts w:eastAsiaTheme="minorEastAsia"/>
+              <w:noProof/>
+              <w:lang w:eastAsia="fr-FR"/>
+            </w:rPr>
+          </w:pPr>
+          <w:hyperlink w:anchor="_Toc97726778" w:history="1">
+            <w:r>
+              <w:rPr>
+                <w:rStyle w:val="Lienhypertexte"/>
+                <w:noProof/>
+              </w:rPr>
+              <w:t>3.1 L'admin pourra avec des liens :</w:t>
+            </w:r>
+            <w:r>
+              <w:rPr>
+                <w:noProof/>
+                <w:webHidden/>
+              </w:rPr>
+              <w:tab/>
+            </w:r>
+            <w:r>
+              <w:rPr>
+                <w:noProof/>
+                <w:webHidden/>
+              </w:rPr>
+              <w:fldChar w:fldCharType="begin"/>
+            </w:r>
+            <w:r>
+              <w:rPr>
+                <w:noProof/>
+                <w:webHidden/>
+              </w:rPr>
+              <w:instrText xml:space="preserve"> PAGEREF _Toc97726778 \h </w:instrText>
+            </w:r>
+            <w:r>
+              <w:rPr>
+                <w:noProof/>
+                <w:webHidden/>
+              </w:rPr>
+            </w:r>
+            <w:r>
+              <w:rPr>
+                <w:noProof/>
+                <w:webHidden/>
+              </w:rPr>
+              <w:fldChar w:fldCharType="separate"/>
+            </w:r>
+            <w:r>
+              <w:rPr>
+                <w:noProof/>
+                <w:webHidden/>
+              </w:rPr>
+              <w:t>5</w:t>
+            </w:r>
+            <w:r>
+              <w:rPr>
+                <w:noProof/>
+                <w:webHidden/>
+              </w:rPr>
+              <w:fldChar w:fldCharType="end"/>
+            </w:r>
+          </w:hyperlink>
+        </w:p>
+        <w:p>
+          <w:pPr>
+            <w:pStyle w:val="TM2"/>
+            <w:tabs>
+              <w:tab w:val="right" w:leader="dot" w:pos="9062"/>
+            </w:tabs>
+            <w:rPr>
+              <w:rFonts w:eastAsiaTheme="minorEastAsia"/>
+              <w:noProof/>
+              <w:lang w:eastAsia="fr-FR"/>
+            </w:rPr>
+          </w:pPr>
+          <w:hyperlink w:anchor="_Toc97726779" w:history="1">
+            <w:r>
+              <w:rPr>
+                <w:rStyle w:val="Lienhypertexte"/>
+                <w:noProof/>
+              </w:rPr>
+              <w:t>3.2 Le super admin aura les mêmes droits que l'admin et pourra en plus :</w:t>
+            </w:r>
+            <w:r>
+              <w:rPr>
+                <w:noProof/>
+                <w:webHidden/>
+              </w:rPr>
+              <w:tab/>
+            </w:r>
+            <w:r>
+              <w:rPr>
+                <w:noProof/>
+                <w:webHidden/>
+              </w:rPr>
+              <w:fldChar w:fldCharType="begin"/>
+            </w:r>
+            <w:r>
+              <w:rPr>
+                <w:noProof/>
+                <w:webHidden/>
+              </w:rPr>
+              <w:instrText xml:space="preserve"> PAGEREF _Toc97726779 \h </w:instrText>
+            </w:r>
+            <w:r>
+              <w:rPr>
+                <w:noProof/>
+                <w:webHidden/>
+              </w:rPr>
+            </w:r>
+            <w:r>
+              <w:rPr>
+                <w:noProof/>
+                <w:webHidden/>
+              </w:rPr>
+              <w:fldChar w:fldCharType="separate"/>
+            </w:r>
+            <w:r>
+              <w:rPr>
+                <w:noProof/>
+                <w:webHidden/>
+              </w:rPr>
+              <w:t>6</w:t>
+            </w:r>
+            <w:r>
+              <w:rPr>
+                <w:noProof/>
+                <w:webHidden/>
+              </w:rPr>
+              <w:fldChar w:fldCharType="end"/>
+            </w:r>
+          </w:hyperlink>
+        </w:p>
+        <w:p>
+          <w:pPr>
+            <w:pStyle w:val="TM1"/>
+            <w:tabs>
+              <w:tab w:val="left" w:pos="440"/>
+              <w:tab w:val="right" w:leader="dot" w:pos="9062"/>
+            </w:tabs>
+            <w:rPr>
+              <w:rFonts w:eastAsiaTheme="minorEastAsia"/>
+              <w:noProof/>
+              <w:lang w:eastAsia="fr-FR"/>
+            </w:rPr>
+          </w:pPr>
+          <w:hyperlink w:anchor="_Toc97726780" w:history="1">
+            <w:r>
+              <w:rPr>
+                <w:rStyle w:val="Lienhypertexte"/>
+                <w:noProof/>
+              </w:rPr>
+              <w:t>4.</w:t>
+            </w:r>
+            <w:r>
+              <w:rPr>
+                <w:rFonts w:eastAsiaTheme="minorEastAsia"/>
+                <w:noProof/>
+                <w:lang w:eastAsia="fr-FR"/>
+              </w:rPr>
+              <w:tab/>
+            </w:r>
+            <w:r>
+              <w:rPr>
+                <w:rStyle w:val="Lienhypertexte"/>
+                <w:noProof/>
+              </w:rPr>
               <w:t>Le questionnaire</w:t>
             </w:r>
             <w:r>
@@ -1297,7 +1680,7 @@
                 <w:noProof/>
                 <w:webHidden/>
               </w:rPr>
-              <w:instrText xml:space="preserve"> PAGEREF _Toc97544078 \h </w:instrText>
+              <w:instrText xml:space="preserve"> PAGEREF _Toc97726780 \h </w:instrText>
             </w:r>
             <w:r>
               <w:rPr>
@@ -1317,7 +1700,7 @@
                 <w:noProof/>
                 <w:webHidden/>
               </w:rPr>
-              <w:t>5</w:t>
+              <w:t>6</w:t>
             </w:r>
             <w:r>
               <w:rPr>
@@ -1341,13 +1724,13 @@
               <w:lang w:eastAsia="fr-FR"/>
             </w:rPr>
           </w:pPr>
-          <w:hyperlink w:anchor="_Toc97544079" w:history="1">
+          <w:hyperlink w:anchor="_Toc97726781" w:history="1">
             <w:r>
               <w:rPr>
                 <w:rStyle w:val="Lienhypertexte"/>
                 <w:noProof/>
               </w:rPr>
-              <w:t>3.1</w:t>
+              <w:t>4.1</w:t>
             </w:r>
             <w:r>
               <w:rPr>
@@ -1383,7 +1766,7 @@
                 <w:noProof/>
                 <w:webHidden/>
               </w:rPr>
-              <w:instrText xml:space="preserve"> PAGEREF _Toc97544079 \h </w:instrText>
+              <w:instrText xml:space="preserve"> PAGEREF _Toc97726781 \h </w:instrText>
             </w:r>
             <w:r>
               <w:rPr>
@@ -1403,7 +1786,7 @@
                 <w:noProof/>
                 <w:webHidden/>
               </w:rPr>
-              <w:t>5</w:t>
+              <w:t>6</w:t>
             </w:r>
             <w:r>
               <w:rPr>
@@ -1416,7 +1799,7 @@
         </w:p>
         <w:p>
           <w:pPr>
-            <w:pStyle w:val="TM3"/>
+            <w:pStyle w:val="TM2"/>
             <w:tabs>
               <w:tab w:val="right" w:leader="dot" w:pos="9062"/>
             </w:tabs>
@@ -1426,13 +1809,13 @@
               <w:lang w:eastAsia="fr-FR"/>
             </w:rPr>
           </w:pPr>
-          <w:hyperlink w:anchor="_Toc97544080" w:history="1">
+          <w:hyperlink w:anchor="_Toc97726782" w:history="1">
             <w:r>
               <w:rPr>
                 <w:rStyle w:val="Lienhypertexte"/>
                 <w:noProof/>
               </w:rPr>
-              <w:t>3.2 Les conditions de validité du questionnaire.</w:t>
+              <w:t>4.2 Les conditions de validité du questionnaire.</w:t>
             </w:r>
             <w:r>
               <w:rPr>
@@ -1453,7 +1836,7 @@
                 <w:noProof/>
                 <w:webHidden/>
               </w:rPr>
-              <w:instrText xml:space="preserve"> PAGEREF _Toc97544080 \h </w:instrText>
+              <w:instrText xml:space="preserve"> PAGEREF _Toc97726782 \h </w:instrText>
             </w:r>
             <w:r>
               <w:rPr>
@@ -1473,7 +1856,7 @@
                 <w:noProof/>
                 <w:webHidden/>
               </w:rPr>
-              <w:t>6</w:t>
+              <w:t>7</w:t>
             </w:r>
             <w:r>
               <w:rPr>
@@ -1497,13 +1880,13 @@
               <w:lang w:eastAsia="fr-FR"/>
             </w:rPr>
           </w:pPr>
-          <w:hyperlink w:anchor="_Toc97544081" w:history="1">
+          <w:hyperlink w:anchor="_Toc97726783" w:history="1">
             <w:r>
               <w:rPr>
                 <w:rStyle w:val="Lienhypertexte"/>
                 <w:noProof/>
               </w:rPr>
-              <w:t>4.</w:t>
+              <w:t>5</w:t>
             </w:r>
             <w:r>
               <w:rPr>
@@ -1539,7 +1922,7 @@
                 <w:noProof/>
                 <w:webHidden/>
               </w:rPr>
-              <w:instrText xml:space="preserve"> PAGEREF _Toc97544081 \h </w:instrText>
+              <w:instrText xml:space="preserve"> PAGEREF _Toc97726783 \h </w:instrText>
             </w:r>
             <w:r>
               <w:rPr>
@@ -1559,93 +1942,7 @@
                 <w:noProof/>
                 <w:webHidden/>
               </w:rPr>
-              <w:t>6</w:t>
-            </w:r>
-            <w:r>
-              <w:rPr>
-                <w:noProof/>
-                <w:webHidden/>
-              </w:rPr>
-              <w:fldChar w:fldCharType="end"/>
-            </w:r>
-          </w:hyperlink>
-        </w:p>
-        <w:p>
-          <w:pPr>
-            <w:pStyle w:val="TM1"/>
-            <w:tabs>
-              <w:tab w:val="left" w:pos="440"/>
-              <w:tab w:val="right" w:leader="dot" w:pos="9062"/>
-            </w:tabs>
-            <w:rPr>
-              <w:rFonts w:eastAsiaTheme="minorEastAsia"/>
-              <w:noProof/>
-              <w:lang w:eastAsia="fr-FR"/>
-            </w:rPr>
-          </w:pPr>
-          <w:hyperlink w:anchor="_Toc97544082" w:history="1">
-            <w:r>
-              <w:rPr>
-                <w:rStyle w:val="Lienhypertexte"/>
-                <w:noProof/>
-              </w:rPr>
-              <w:t>5.</w:t>
-            </w:r>
-            <w:r>
-              <w:rPr>
-                <w:rFonts w:eastAsiaTheme="minorEastAsia"/>
-                <w:noProof/>
-                <w:lang w:eastAsia="fr-FR"/>
-              </w:rPr>
-              <w:tab/>
-            </w:r>
-            <w:r>
-              <w:rPr>
-                <w:rStyle w:val="Lienhypertexte"/>
-                <w:noProof/>
-              </w:rPr>
-              <w:t>La fin</w:t>
-            </w:r>
-            <w:r>
-              <w:rPr>
-                <w:noProof/>
-                <w:webHidden/>
-              </w:rPr>
-              <w:tab/>
-            </w:r>
-            <w:r>
-              <w:rPr>
-                <w:noProof/>
-                <w:webHidden/>
-              </w:rPr>
-              <w:fldChar w:fldCharType="begin"/>
-            </w:r>
-            <w:r>
-              <w:rPr>
-                <w:noProof/>
-                <w:webHidden/>
-              </w:rPr>
-              <w:instrText xml:space="preserve"> PAGEREF _Toc97544082 \h </w:instrText>
-            </w:r>
-            <w:r>
-              <w:rPr>
-                <w:noProof/>
-                <w:webHidden/>
-              </w:rPr>
-            </w:r>
-            <w:r>
-              <w:rPr>
-                <w:noProof/>
-                <w:webHidden/>
-              </w:rPr>
-              <w:fldChar w:fldCharType="separate"/>
-            </w:r>
-            <w:r>
-              <w:rPr>
-                <w:noProof/>
-                <w:webHidden/>
-              </w:rPr>
-              <w:t>6</w:t>
+              <w:t>7</w:t>
             </w:r>
             <w:r>
               <w:rPr>
@@ -1686,35 +1983,380 @@
     </w:p>
     <w:p>
       <w:pPr>
-        <w:rPr>
-          <w:rFonts w:ascii="Arial" w:hAnsi="Arial" w:cs="Arial"/>
-          <w:sz w:val="24"/>
-          <w:szCs w:val="24"/>
-        </w:rPr>
-      </w:pPr>
-    </w:p>
-    <w:p>
-      <w:pPr>
-        <w:rPr>
-          <w:rFonts w:ascii="Arial" w:hAnsi="Arial" w:cs="Arial"/>
-          <w:sz w:val="24"/>
-          <w:szCs w:val="24"/>
-        </w:rPr>
-      </w:pPr>
-    </w:p>
-    <w:p>
-      <w:pPr>
         <w:pStyle w:val="Titre1"/>
         <w:numPr>
           <w:ilvl w:val="0"/>
-          <w:numId w:val="4"/>
+          <w:numId w:val="10"/>
         </w:numPr>
       </w:pPr>
-      <w:bookmarkStart w:id="0" w:name="_Toc97544070"/>
+      <w:bookmarkStart w:id="0" w:name="_Toc97726767"/>
+      <w:r>
+        <w:lastRenderedPageBreak/>
+        <w:t>Contexte du projet</w:t>
+      </w:r>
+      <w:bookmarkEnd w:id="0"/>
+    </w:p>
+    <w:p>
+      <w:pPr>
+        <w:pStyle w:val="Titre2"/>
+      </w:pPr>
+      <w:bookmarkStart w:id="1" w:name="_Toc97726768"/>
+      <w:r>
+        <w:t xml:space="preserve">1.1 </w:t>
+      </w:r>
+      <w:r>
+        <w:t xml:space="preserve">Présentation de l’entreprise </w:t>
+      </w:r>
+      <w:proofErr w:type="spellStart"/>
+      <w:r>
+        <w:t>Ideance</w:t>
+      </w:r>
+      <w:bookmarkEnd w:id="1"/>
+      <w:proofErr w:type="spellEnd"/>
+    </w:p>
+    <w:p>
+      <w:pPr>
+        <w:rPr>
+          <w:rFonts w:ascii="Arial" w:hAnsi="Arial" w:cs="Arial"/>
+          <w:sz w:val="24"/>
+          <w:szCs w:val="24"/>
+        </w:rPr>
+      </w:pPr>
+      <w:proofErr w:type="spellStart"/>
+      <w:r>
+        <w:rPr>
+          <w:rFonts w:ascii="Arial" w:hAnsi="Arial" w:cs="Arial"/>
+          <w:sz w:val="24"/>
+          <w:szCs w:val="24"/>
+        </w:rPr>
+        <w:t>Ideance</w:t>
+      </w:r>
+      <w:proofErr w:type="spellEnd"/>
+      <w:r>
+        <w:rPr>
+          <w:rFonts w:ascii="Arial" w:hAnsi="Arial" w:cs="Arial"/>
+          <w:sz w:val="24"/>
+          <w:szCs w:val="24"/>
+        </w:rPr>
+        <w:t xml:space="preserve"> est une société d’expertise en accessibilité numérique. </w:t>
+      </w:r>
+      <w:r>
+        <w:rPr>
+          <w:rFonts w:ascii="Arial" w:hAnsi="Arial" w:cs="Arial"/>
+          <w:sz w:val="24"/>
+          <w:szCs w:val="24"/>
+        </w:rPr>
+        <w:t>Elle intervient</w:t>
+      </w:r>
+      <w:r>
+        <w:rPr>
+          <w:rFonts w:ascii="Arial" w:hAnsi="Arial" w:cs="Arial"/>
+          <w:sz w:val="24"/>
+          <w:szCs w:val="24"/>
+        </w:rPr>
+        <w:t xml:space="preserve"> auprès d’entreprises privées et d’organismes publics, en France et en Europe, pour les accompagner à prendre en compte le handicap sur leurs services et contenus numériques.</w:t>
+      </w:r>
+      <w:r>
+        <w:rPr>
+          <w:rFonts w:ascii="Arial" w:hAnsi="Arial" w:cs="Arial"/>
+          <w:sz w:val="24"/>
+          <w:szCs w:val="24"/>
+        </w:rPr>
+        <w:t xml:space="preserve"> </w:t>
+      </w:r>
+      <w:proofErr w:type="spellStart"/>
+      <w:r>
+        <w:rPr>
+          <w:rFonts w:ascii="Arial" w:hAnsi="Arial" w:cs="Arial"/>
+          <w:sz w:val="24"/>
+          <w:szCs w:val="24"/>
+        </w:rPr>
+        <w:t>Ideance</w:t>
+      </w:r>
+      <w:proofErr w:type="spellEnd"/>
+      <w:r>
+        <w:rPr>
+          <w:rFonts w:ascii="Arial" w:hAnsi="Arial" w:cs="Arial"/>
+          <w:sz w:val="24"/>
+          <w:szCs w:val="24"/>
+        </w:rPr>
+        <w:t xml:space="preserve"> est une entreprise composée de six personnes </w:t>
+      </w:r>
+      <w:r>
+        <w:rPr>
+          <w:rFonts w:ascii="Arial" w:hAnsi="Arial" w:cs="Arial"/>
+          <w:sz w:val="24"/>
+          <w:szCs w:val="24"/>
+        </w:rPr>
+        <w:t>(consultant et expert en accessibilité) dont le président fondateur est Sébastien Delorme.</w:t>
+      </w:r>
+    </w:p>
+    <w:p>
+      <w:pPr>
+        <w:rPr>
+          <w:rFonts w:ascii="Arial" w:hAnsi="Arial" w:cs="Arial"/>
+          <w:sz w:val="24"/>
+          <w:szCs w:val="24"/>
+        </w:rPr>
+      </w:pPr>
+      <w:r>
+        <w:rPr>
+          <w:rFonts w:ascii="Arial" w:hAnsi="Arial" w:cs="Arial"/>
+          <w:sz w:val="24"/>
+          <w:szCs w:val="24"/>
+        </w:rPr>
+        <w:t>Remarque :  Entreprise respectant la parité homme-femme</w:t>
+      </w:r>
+      <w:r>
+        <w:rPr>
+          <w:rFonts w:ascii="Arial" w:hAnsi="Arial" w:cs="Arial"/>
+          <w:sz w:val="24"/>
+          <w:szCs w:val="24"/>
+        </w:rPr>
+        <w:t xml:space="preserve"> </w:t>
+      </w:r>
+      <w:r>
+        <w:rPr>
+          <w:rFonts w:ascii="Arial" w:hAnsi="Arial" w:cs="Arial"/>
+          <w:sz w:val="24"/>
+          <w:szCs w:val="24"/>
+        </w:rPr>
+        <w:t>(3 hommes, 3 femmes</w:t>
+      </w:r>
+      <w:r>
+        <w:rPr>
+          <w:rFonts w:ascii="Arial" w:hAnsi="Arial" w:cs="Arial"/>
+          <w:sz w:val="24"/>
+          <w:szCs w:val="24"/>
+        </w:rPr>
+        <w:t>)</w:t>
+      </w:r>
+    </w:p>
+    <w:p>
+      <w:pPr>
+        <w:rPr>
+          <w:rFonts w:ascii="Arial" w:hAnsi="Arial" w:cs="Arial"/>
+          <w:sz w:val="24"/>
+          <w:szCs w:val="24"/>
+        </w:rPr>
+      </w:pPr>
+    </w:p>
+    <w:p>
+      <w:pPr>
+        <w:pStyle w:val="Titre2"/>
+      </w:pPr>
+      <w:bookmarkStart w:id="2" w:name="_Toc97726769"/>
+      <w:r>
+        <w:t xml:space="preserve">1.2 </w:t>
+      </w:r>
+      <w:r>
+        <w:t>Les objectifs du projet</w:t>
+      </w:r>
+      <w:bookmarkEnd w:id="2"/>
+    </w:p>
+    <w:p>
+      <w:pPr>
+        <w:rPr>
+          <w:rFonts w:ascii="Arial" w:hAnsi="Arial" w:cs="Arial"/>
+          <w:sz w:val="24"/>
+          <w:szCs w:val="24"/>
+        </w:rPr>
+      </w:pPr>
+      <w:r>
+        <w:rPr>
+          <w:rFonts w:ascii="Arial" w:hAnsi="Arial" w:cs="Arial"/>
+          <w:sz w:val="24"/>
+          <w:szCs w:val="24"/>
+        </w:rPr>
+        <w:t xml:space="preserve">Réaliser un site qui permet à ses administrateurs de faire des questionnaires et de les envoyés à des utilisateurs </w:t>
+      </w:r>
+      <w:r>
+        <w:rPr>
+          <w:rFonts w:ascii="Arial" w:hAnsi="Arial" w:cs="Arial"/>
+          <w:sz w:val="24"/>
+          <w:szCs w:val="24"/>
+        </w:rPr>
+        <w:t>randomiser</w:t>
+      </w:r>
+      <w:r>
+        <w:rPr>
+          <w:rFonts w:ascii="Arial" w:hAnsi="Arial" w:cs="Arial"/>
+          <w:sz w:val="24"/>
+          <w:szCs w:val="24"/>
+        </w:rPr>
+        <w:t xml:space="preserve"> ou non</w:t>
+      </w:r>
+      <w:r>
+        <w:rPr>
+          <w:rFonts w:ascii="Arial" w:hAnsi="Arial" w:cs="Arial"/>
+          <w:sz w:val="24"/>
+          <w:szCs w:val="24"/>
+        </w:rPr>
+        <w:t>.</w:t>
+      </w:r>
+    </w:p>
+    <w:p>
+      <w:pPr>
+        <w:rPr>
+          <w:rFonts w:ascii="Arial" w:hAnsi="Arial" w:cs="Arial"/>
+          <w:sz w:val="24"/>
+          <w:szCs w:val="24"/>
+        </w:rPr>
+      </w:pPr>
+      <w:r>
+        <w:rPr>
+          <w:rFonts w:ascii="Arial" w:hAnsi="Arial" w:cs="Arial"/>
+          <w:sz w:val="24"/>
+          <w:szCs w:val="24"/>
+        </w:rPr>
+        <w:t xml:space="preserve">Analyser les données des questionnaires retournés </w:t>
+      </w:r>
+    </w:p>
+    <w:p>
+      <w:pPr>
+        <w:rPr>
+          <w:rFonts w:ascii="Arial" w:hAnsi="Arial" w:cs="Arial"/>
+          <w:sz w:val="24"/>
+          <w:szCs w:val="24"/>
+        </w:rPr>
+      </w:pPr>
+    </w:p>
+    <w:p>
+      <w:pPr>
+        <w:pStyle w:val="Titre2"/>
+      </w:pPr>
+      <w:bookmarkStart w:id="3" w:name="_Toc97726770"/>
+      <w:r>
+        <w:t xml:space="preserve">1.3 </w:t>
+      </w:r>
+      <w:r>
+        <w:t>Les interfaces existantes</w:t>
+      </w:r>
+      <w:bookmarkEnd w:id="3"/>
+    </w:p>
+    <w:p>
+      <w:pPr>
+        <w:rPr>
+          <w:rFonts w:ascii="Arial" w:hAnsi="Arial" w:cs="Arial"/>
+          <w:sz w:val="24"/>
+          <w:szCs w:val="24"/>
+        </w:rPr>
+      </w:pPr>
+      <w:r>
+        <w:rPr>
+          <w:rFonts w:ascii="Arial" w:hAnsi="Arial" w:cs="Arial"/>
+          <w:sz w:val="24"/>
+          <w:szCs w:val="24"/>
+        </w:rPr>
+        <w:t>Site responsive</w:t>
+      </w:r>
+    </w:p>
+    <w:p>
+      <w:pPr>
+        <w:rPr>
+          <w:rFonts w:ascii="Arial" w:hAnsi="Arial" w:cs="Arial"/>
+          <w:sz w:val="24"/>
+          <w:szCs w:val="24"/>
+        </w:rPr>
+      </w:pPr>
+      <w:r>
+        <w:rPr>
+          <w:rFonts w:ascii="Arial" w:hAnsi="Arial" w:cs="Arial"/>
+          <w:sz w:val="24"/>
+          <w:szCs w:val="24"/>
+        </w:rPr>
+        <w:t>Web application</w:t>
+      </w:r>
+    </w:p>
+    <w:p>
+      <w:pPr>
+        <w:rPr>
+          <w:rFonts w:ascii="Arial" w:hAnsi="Arial" w:cs="Arial"/>
+          <w:sz w:val="24"/>
+          <w:szCs w:val="24"/>
+        </w:rPr>
+      </w:pPr>
+    </w:p>
+    <w:p>
+      <w:pPr>
+        <w:pStyle w:val="Titre2"/>
+        <w:numPr>
+          <w:ilvl w:val="1"/>
+          <w:numId w:val="10"/>
+        </w:numPr>
+      </w:pPr>
+      <w:bookmarkStart w:id="4" w:name="_Toc97726771"/>
+      <w:r>
+        <w:t>Les cibles</w:t>
+      </w:r>
+      <w:bookmarkEnd w:id="4"/>
+    </w:p>
+    <w:p>
+      <w:pPr>
+        <w:ind w:left="360"/>
+        <w:rPr>
+          <w:rFonts w:ascii="Arial" w:hAnsi="Arial" w:cs="Arial"/>
+          <w:sz w:val="24"/>
+          <w:szCs w:val="24"/>
+        </w:rPr>
+      </w:pPr>
+      <w:r>
+        <w:rPr>
+          <w:rFonts w:ascii="Arial" w:hAnsi="Arial" w:cs="Arial"/>
+          <w:sz w:val="24"/>
+          <w:szCs w:val="24"/>
+        </w:rPr>
+        <w:t xml:space="preserve">Les cibles marketing ou </w:t>
+      </w:r>
+      <w:proofErr w:type="spellStart"/>
+      <w:r>
+        <w:rPr>
+          <w:rFonts w:ascii="Arial" w:hAnsi="Arial" w:cs="Arial"/>
+          <w:sz w:val="24"/>
+          <w:szCs w:val="24"/>
+        </w:rPr>
+        <w:t>l</w:t>
+      </w:r>
+      <w:proofErr w:type="spellEnd"/>
+      <w:r>
+        <w:rPr>
+          <w:rFonts w:ascii="Arial" w:hAnsi="Arial" w:cs="Arial"/>
+          <w:sz w:val="24"/>
+          <w:szCs w:val="24"/>
+        </w:rPr>
+        <w:t xml:space="preserve"> cibles d’usage : le</w:t>
+      </w:r>
+      <w:r>
+        <w:rPr>
+          <w:rFonts w:ascii="Arial" w:hAnsi="Arial" w:cs="Arial"/>
+          <w:sz w:val="24"/>
+          <w:szCs w:val="24"/>
+        </w:rPr>
+        <w:t>s utilisateurs</w:t>
+      </w:r>
+    </w:p>
+    <w:p>
+      <w:pPr>
+        <w:rPr>
+          <w:rFonts w:ascii="Arial" w:hAnsi="Arial" w:cs="Arial"/>
+          <w:sz w:val="24"/>
+          <w:szCs w:val="24"/>
+        </w:rPr>
+      </w:pPr>
+    </w:p>
+    <w:p>
+      <w:pPr>
+        <w:pStyle w:val="Titre1"/>
+        <w:numPr>
+          <w:ilvl w:val="0"/>
+          <w:numId w:val="10"/>
+        </w:numPr>
+      </w:pPr>
+      <w:bookmarkStart w:id="5" w:name="_Toc97726772"/>
       <w:r>
         <w:t>Descriptif de l’application</w:t>
       </w:r>
-      <w:bookmarkEnd w:id="0"/>
+      <w:bookmarkEnd w:id="5"/>
     </w:p>
     <w:p>
       <w:pPr>
@@ -1746,14 +2388,17 @@
       <w:pPr>
         <w:pStyle w:val="Titre2"/>
       </w:pPr>
-      <w:bookmarkStart w:id="1" w:name="_Toc97544071"/>
-      <w:r>
-        <w:t xml:space="preserve">1.1 </w:t>
+      <w:bookmarkStart w:id="6" w:name="_Toc97726773"/>
+      <w:r>
+        <w:t>2</w:t>
+      </w:r>
+      <w:r>
+        <w:t xml:space="preserve">.1 </w:t>
       </w:r>
       <w:r>
         <w:t>L’espace accueil</w:t>
       </w:r>
-      <w:bookmarkEnd w:id="1"/>
+      <w:bookmarkEnd w:id="6"/>
     </w:p>
     <w:p>
       <w:pPr>
@@ -1897,9 +2542,13 @@
       <w:pPr>
         <w:pStyle w:val="Titre2"/>
       </w:pPr>
-      <w:bookmarkStart w:id="2" w:name="_Toc97544072"/>
-      <w:r>
-        <w:t xml:space="preserve">1.2 </w:t>
+      <w:bookmarkStart w:id="7" w:name="_Toc97726774"/>
+      <w:r>
+        <w:lastRenderedPageBreak/>
+        <w:t>2</w:t>
+      </w:r>
+      <w:r>
+        <w:t xml:space="preserve">.2 </w:t>
       </w:r>
       <w:r>
         <w:t xml:space="preserve">Espace </w:t>
@@ -1907,31 +2556,25 @@
       <w:r>
         <w:t>authentification</w:t>
       </w:r>
-      <w:bookmarkEnd w:id="2"/>
+      <w:bookmarkEnd w:id="7"/>
     </w:p>
     <w:p>
       <w:pPr>
         <w:pStyle w:val="Titre3"/>
-      </w:pPr>
-      <w:bookmarkStart w:id="3" w:name="_Toc97537075"/>
-      <w:bookmarkStart w:id="4" w:name="_Toc97544073"/>
-      <w:r>
-        <w:t>1</w:t>
-      </w:r>
-      <w:r>
-        <w:t>.</w:t>
-      </w:r>
-      <w:r>
-        <w:t>2</w:t>
-      </w:r>
-      <w:r>
-        <w:t xml:space="preserve">.1 </w:t>
-      </w:r>
-      <w:r>
+        <w:rPr>
+          <w:rFonts w:ascii="Arial" w:hAnsi="Arial" w:cs="Arial"/>
+        </w:rPr>
+      </w:pPr>
+      <w:bookmarkStart w:id="8" w:name="_Toc97537075"/>
+      <w:bookmarkStart w:id="9" w:name="_Toc97726775"/>
+      <w:r>
+        <w:rPr>
+          <w:rFonts w:ascii="Arial" w:hAnsi="Arial" w:cs="Arial"/>
+        </w:rPr>
         <w:t>Il y aura une page d’authentification (lien authentification) :</w:t>
       </w:r>
-      <w:bookmarkEnd w:id="3"/>
-      <w:bookmarkEnd w:id="4"/>
+      <w:bookmarkEnd w:id="8"/>
+      <w:bookmarkEnd w:id="9"/>
     </w:p>
     <w:p>
       <w:pPr>
@@ -2119,18 +2762,24 @@
       <w:r>
         <w:t xml:space="preserve"> </w:t>
       </w:r>
-      <w:bookmarkStart w:id="5" w:name="_Toc97544074"/>
+      <w:bookmarkStart w:id="10" w:name="_Toc97726776"/>
+      <w:r>
+        <w:t>2</w:t>
+      </w:r>
+      <w:r>
+        <w:t>.</w:t>
+      </w:r>
+      <w:r>
+        <w:t>2</w:t>
+      </w:r>
+      <w:r>
+        <w:t>.</w:t>
+      </w:r>
       <w:r>
         <w:t>1</w:t>
       </w:r>
       <w:r>
-        <w:t>.</w:t>
-      </w:r>
-      <w:r>
-        <w:t>2</w:t>
-      </w:r>
-      <w:r>
-        <w:t xml:space="preserve">.2 </w:t>
+        <w:t xml:space="preserve"> </w:t>
       </w:r>
       <w:r>
         <w:t xml:space="preserve">Le mot de passe </w:t>
@@ -2141,7 +2790,7 @@
       <w:r>
         <w:t>:</w:t>
       </w:r>
-      <w:bookmarkEnd w:id="5"/>
+      <w:bookmarkEnd w:id="10"/>
     </w:p>
     <w:p>
       <w:pPr>
@@ -2354,260 +3003,260 @@
         <w:pStyle w:val="Titre1"/>
         <w:numPr>
           <w:ilvl w:val="0"/>
-          <w:numId w:val="4"/>
+          <w:numId w:val="10"/>
         </w:numPr>
       </w:pPr>
-      <w:bookmarkStart w:id="6" w:name="_Toc97544075"/>
+      <w:bookmarkStart w:id="11" w:name="_Toc97726777"/>
+      <w:r>
+        <w:t xml:space="preserve">Les </w:t>
+      </w:r>
+      <w:r>
+        <w:t>administrateurs</w:t>
+      </w:r>
+      <w:bookmarkEnd w:id="11"/>
+    </w:p>
+    <w:p>
+      <w:pPr>
+        <w:rPr>
+          <w:rFonts w:ascii="Arial" w:hAnsi="Arial" w:cs="Arial"/>
+          <w:sz w:val="24"/>
+          <w:szCs w:val="24"/>
+        </w:rPr>
+      </w:pPr>
+      <w:r>
+        <w:rPr>
+          <w:rFonts w:ascii="Arial" w:hAnsi="Arial" w:cs="Arial"/>
+          <w:sz w:val="24"/>
+          <w:szCs w:val="24"/>
+        </w:rPr>
+        <w:t>Il y aura deux types d'administrateurs</w:t>
+      </w:r>
+      <w:r>
+        <w:rPr>
+          <w:rFonts w:ascii="Arial" w:hAnsi="Arial" w:cs="Arial"/>
+          <w:sz w:val="24"/>
+          <w:szCs w:val="24"/>
+        </w:rPr>
+        <w:t xml:space="preserve"> (l’admin et le super admin)</w:t>
+      </w:r>
+      <w:r>
+        <w:rPr>
+          <w:rFonts w:ascii="Arial" w:hAnsi="Arial" w:cs="Arial"/>
+          <w:sz w:val="24"/>
+          <w:szCs w:val="24"/>
+        </w:rPr>
+        <w:t xml:space="preserve"> pour gérer le site.</w:t>
+      </w:r>
+      <w:r>
+        <w:rPr>
+          <w:rFonts w:ascii="Arial" w:hAnsi="Arial" w:cs="Arial"/>
+          <w:sz w:val="24"/>
+          <w:szCs w:val="24"/>
+        </w:rPr>
+        <w:t xml:space="preserve"> Selon son rôle un administrateur pourra effectuer différentes actions. </w:t>
+      </w:r>
+    </w:p>
+    <w:p>
+      <w:pPr>
+        <w:rPr>
+          <w:rFonts w:ascii="Arial" w:hAnsi="Arial" w:cs="Arial"/>
+          <w:sz w:val="24"/>
+          <w:szCs w:val="24"/>
+        </w:rPr>
+      </w:pPr>
+    </w:p>
+    <w:p>
+      <w:pPr>
+        <w:pStyle w:val="Titre2"/>
+      </w:pPr>
+      <w:bookmarkStart w:id="12" w:name="_Toc97726778"/>
+      <w:r>
+        <w:t>3</w:t>
+      </w:r>
+      <w:r>
+        <w:t xml:space="preserve">.1 </w:t>
+      </w:r>
+      <w:r>
+        <w:t xml:space="preserve">L'admin pourra </w:t>
+      </w:r>
+      <w:r>
+        <w:t xml:space="preserve">avec des liens </w:t>
+      </w:r>
+      <w:r>
+        <w:t>:</w:t>
+      </w:r>
+      <w:bookmarkEnd w:id="12"/>
+    </w:p>
+    <w:p>
+      <w:pPr>
+        <w:rPr>
+          <w:rFonts w:ascii="Arial" w:hAnsi="Arial" w:cs="Arial"/>
+          <w:sz w:val="24"/>
+          <w:szCs w:val="24"/>
+        </w:rPr>
+      </w:pPr>
+      <w:r>
+        <w:rPr>
+          <w:rFonts w:ascii="Arial" w:hAnsi="Arial" w:cs="Arial"/>
+          <w:sz w:val="24"/>
+          <w:szCs w:val="24"/>
+        </w:rPr>
+        <w:t xml:space="preserve">    - se connecter </w:t>
+      </w:r>
+    </w:p>
+    <w:p>
+      <w:pPr>
+        <w:rPr>
+          <w:rFonts w:ascii="Arial" w:hAnsi="Arial" w:cs="Arial"/>
+          <w:sz w:val="24"/>
+          <w:szCs w:val="24"/>
+        </w:rPr>
+      </w:pPr>
+      <w:r>
+        <w:rPr>
+          <w:rFonts w:ascii="Arial" w:hAnsi="Arial" w:cs="Arial"/>
+          <w:sz w:val="24"/>
+          <w:szCs w:val="24"/>
+        </w:rPr>
+        <w:t xml:space="preserve">    - se déconnecter</w:t>
+      </w:r>
+    </w:p>
+    <w:p>
+      <w:pPr>
+        <w:rPr>
+          <w:rFonts w:ascii="Arial" w:hAnsi="Arial" w:cs="Arial"/>
+          <w:sz w:val="24"/>
+          <w:szCs w:val="24"/>
+        </w:rPr>
+      </w:pPr>
+      <w:r>
+        <w:rPr>
+          <w:rFonts w:ascii="Arial" w:hAnsi="Arial" w:cs="Arial"/>
+          <w:sz w:val="24"/>
+          <w:szCs w:val="24"/>
+        </w:rPr>
+        <w:t xml:space="preserve">    - créer son questionnaire</w:t>
+      </w:r>
+    </w:p>
+    <w:p>
+      <w:pPr>
+        <w:rPr>
+          <w:rFonts w:ascii="Arial" w:hAnsi="Arial" w:cs="Arial"/>
+          <w:sz w:val="24"/>
+          <w:szCs w:val="24"/>
+        </w:rPr>
+      </w:pPr>
+      <w:r>
+        <w:rPr>
+          <w:rFonts w:ascii="Arial" w:hAnsi="Arial" w:cs="Arial"/>
+          <w:sz w:val="24"/>
+          <w:szCs w:val="24"/>
+        </w:rPr>
+        <w:t xml:space="preserve">    - modifier son questionnaire</w:t>
+      </w:r>
+    </w:p>
+    <w:p>
+      <w:pPr>
+        <w:rPr>
+          <w:rFonts w:ascii="Arial" w:hAnsi="Arial" w:cs="Arial"/>
+          <w:sz w:val="24"/>
+          <w:szCs w:val="24"/>
+        </w:rPr>
+      </w:pPr>
+      <w:r>
+        <w:rPr>
+          <w:rFonts w:ascii="Arial" w:hAnsi="Arial" w:cs="Arial"/>
+          <w:sz w:val="24"/>
+          <w:szCs w:val="24"/>
+        </w:rPr>
+        <w:t xml:space="preserve">    - supprimer son questionnaire</w:t>
+      </w:r>
+    </w:p>
+    <w:p>
+      <w:pPr>
+        <w:rPr>
+          <w:rFonts w:ascii="Arial" w:hAnsi="Arial" w:cs="Arial"/>
+          <w:sz w:val="24"/>
+          <w:szCs w:val="24"/>
+        </w:rPr>
+      </w:pPr>
+      <w:r>
+        <w:rPr>
+          <w:rFonts w:ascii="Arial" w:hAnsi="Arial" w:cs="Arial"/>
+          <w:sz w:val="24"/>
+          <w:szCs w:val="24"/>
+        </w:rPr>
+        <w:t xml:space="preserve">    - voir tous les questionnaires de l'application</w:t>
+      </w:r>
+    </w:p>
+    <w:p>
+      <w:pPr>
+        <w:rPr>
+          <w:rFonts w:ascii="Arial" w:hAnsi="Arial" w:cs="Arial"/>
+          <w:sz w:val="24"/>
+          <w:szCs w:val="24"/>
+        </w:rPr>
+      </w:pPr>
+      <w:r>
+        <w:rPr>
+          <w:rFonts w:ascii="Arial" w:hAnsi="Arial" w:cs="Arial"/>
+          <w:sz w:val="24"/>
+          <w:szCs w:val="24"/>
+        </w:rPr>
+        <w:t xml:space="preserve">    - modifier son mot de passe</w:t>
+      </w:r>
+    </w:p>
+    <w:p>
+      <w:pPr>
+        <w:rPr>
+          <w:rFonts w:ascii="Arial" w:hAnsi="Arial" w:cs="Arial"/>
+          <w:sz w:val="24"/>
+          <w:szCs w:val="24"/>
+        </w:rPr>
+      </w:pPr>
+      <w:r>
+        <w:rPr>
+          <w:rFonts w:ascii="Arial" w:hAnsi="Arial" w:cs="Arial"/>
+          <w:sz w:val="24"/>
+          <w:szCs w:val="24"/>
+        </w:rPr>
+        <w:t xml:space="preserve">    - envoyer un questionnaire via un lien url</w:t>
+      </w:r>
+    </w:p>
+    <w:p>
+      <w:pPr>
+        <w:rPr>
+          <w:rFonts w:ascii="Arial" w:hAnsi="Arial" w:cs="Arial"/>
+          <w:sz w:val="24"/>
+          <w:szCs w:val="24"/>
+        </w:rPr>
+      </w:pPr>
+      <w:r>
+        <w:rPr>
+          <w:rFonts w:ascii="Arial" w:hAnsi="Arial" w:cs="Arial"/>
+          <w:sz w:val="24"/>
+          <w:szCs w:val="24"/>
+        </w:rPr>
+        <w:t xml:space="preserve">    - faire le traitement des résultats</w:t>
+      </w:r>
+    </w:p>
+    <w:p>
+      <w:pPr>
+        <w:rPr>
+          <w:rFonts w:ascii="Arial" w:hAnsi="Arial" w:cs="Arial"/>
+          <w:sz w:val="24"/>
+          <w:szCs w:val="24"/>
+        </w:rPr>
+      </w:pPr>
+    </w:p>
+    <w:p>
+      <w:pPr>
+        <w:pStyle w:val="Titre2"/>
+      </w:pPr>
+      <w:bookmarkStart w:id="13" w:name="_Toc97726779"/>
       <w:r>
         <w:lastRenderedPageBreak/>
-        <w:t xml:space="preserve">Les </w:t>
-      </w:r>
-      <w:r>
-        <w:t>administrateurs</w:t>
-      </w:r>
-      <w:bookmarkEnd w:id="6"/>
-    </w:p>
-    <w:p>
-      <w:pPr>
-        <w:rPr>
-          <w:rFonts w:ascii="Arial" w:hAnsi="Arial" w:cs="Arial"/>
-          <w:sz w:val="24"/>
-          <w:szCs w:val="24"/>
-        </w:rPr>
-      </w:pPr>
-      <w:r>
-        <w:rPr>
-          <w:rFonts w:ascii="Arial" w:hAnsi="Arial" w:cs="Arial"/>
-          <w:sz w:val="24"/>
-          <w:szCs w:val="24"/>
-        </w:rPr>
-        <w:t>Il y aura deux types d'administrateurs</w:t>
-      </w:r>
-      <w:r>
-        <w:rPr>
-          <w:rFonts w:ascii="Arial" w:hAnsi="Arial" w:cs="Arial"/>
-          <w:sz w:val="24"/>
-          <w:szCs w:val="24"/>
-        </w:rPr>
-        <w:t xml:space="preserve"> (l’admin et le super admin)</w:t>
-      </w:r>
-      <w:r>
-        <w:rPr>
-          <w:rFonts w:ascii="Arial" w:hAnsi="Arial" w:cs="Arial"/>
-          <w:sz w:val="24"/>
-          <w:szCs w:val="24"/>
-        </w:rPr>
-        <w:t xml:space="preserve"> pour gérer le site.</w:t>
-      </w:r>
-      <w:r>
-        <w:rPr>
-          <w:rFonts w:ascii="Arial" w:hAnsi="Arial" w:cs="Arial"/>
-          <w:sz w:val="24"/>
-          <w:szCs w:val="24"/>
-        </w:rPr>
-        <w:t xml:space="preserve"> Selon son rôle un administrateur pourra effectuer différentes actions. </w:t>
-      </w:r>
-    </w:p>
-    <w:p>
-      <w:pPr>
-        <w:rPr>
-          <w:rFonts w:ascii="Arial" w:hAnsi="Arial" w:cs="Arial"/>
-          <w:sz w:val="24"/>
-          <w:szCs w:val="24"/>
-        </w:rPr>
-      </w:pPr>
-    </w:p>
-    <w:p>
-      <w:pPr>
-        <w:pStyle w:val="Titre2"/>
-      </w:pPr>
-      <w:bookmarkStart w:id="7" w:name="_Toc97544076"/>
-      <w:r>
-        <w:t>2</w:t>
-      </w:r>
-      <w:r>
-        <w:t xml:space="preserve">.1 </w:t>
-      </w:r>
-      <w:r>
-        <w:t xml:space="preserve">L'admin pourra </w:t>
-      </w:r>
-      <w:r>
-        <w:t xml:space="preserve">avec des liens </w:t>
-      </w:r>
-      <w:r>
-        <w:t>:</w:t>
-      </w:r>
-      <w:bookmarkEnd w:id="7"/>
-    </w:p>
-    <w:p>
-      <w:pPr>
-        <w:rPr>
-          <w:rFonts w:ascii="Arial" w:hAnsi="Arial" w:cs="Arial"/>
-          <w:sz w:val="24"/>
-          <w:szCs w:val="24"/>
-        </w:rPr>
-      </w:pPr>
-      <w:r>
-        <w:rPr>
-          <w:rFonts w:ascii="Arial" w:hAnsi="Arial" w:cs="Arial"/>
-          <w:sz w:val="24"/>
-          <w:szCs w:val="24"/>
-        </w:rPr>
-        <w:t xml:space="preserve">    - se connecter </w:t>
-      </w:r>
-    </w:p>
-    <w:p>
-      <w:pPr>
-        <w:rPr>
-          <w:rFonts w:ascii="Arial" w:hAnsi="Arial" w:cs="Arial"/>
-          <w:sz w:val="24"/>
-          <w:szCs w:val="24"/>
-        </w:rPr>
-      </w:pPr>
-      <w:r>
-        <w:rPr>
-          <w:rFonts w:ascii="Arial" w:hAnsi="Arial" w:cs="Arial"/>
-          <w:sz w:val="24"/>
-          <w:szCs w:val="24"/>
-        </w:rPr>
-        <w:t xml:space="preserve">    - se déconnecter</w:t>
-      </w:r>
-    </w:p>
-    <w:p>
-      <w:pPr>
-        <w:rPr>
-          <w:rFonts w:ascii="Arial" w:hAnsi="Arial" w:cs="Arial"/>
-          <w:sz w:val="24"/>
-          <w:szCs w:val="24"/>
-        </w:rPr>
-      </w:pPr>
-      <w:r>
-        <w:rPr>
-          <w:rFonts w:ascii="Arial" w:hAnsi="Arial" w:cs="Arial"/>
-          <w:sz w:val="24"/>
-          <w:szCs w:val="24"/>
-        </w:rPr>
-        <w:t xml:space="preserve">    - créer son questionnaire</w:t>
-      </w:r>
-    </w:p>
-    <w:p>
-      <w:pPr>
-        <w:rPr>
-          <w:rFonts w:ascii="Arial" w:hAnsi="Arial" w:cs="Arial"/>
-          <w:sz w:val="24"/>
-          <w:szCs w:val="24"/>
-        </w:rPr>
-      </w:pPr>
-      <w:r>
-        <w:rPr>
-          <w:rFonts w:ascii="Arial" w:hAnsi="Arial" w:cs="Arial"/>
-          <w:sz w:val="24"/>
-          <w:szCs w:val="24"/>
-        </w:rPr>
-        <w:t xml:space="preserve">    - modifier son questionnaire</w:t>
-      </w:r>
-    </w:p>
-    <w:p>
-      <w:pPr>
-        <w:rPr>
-          <w:rFonts w:ascii="Arial" w:hAnsi="Arial" w:cs="Arial"/>
-          <w:sz w:val="24"/>
-          <w:szCs w:val="24"/>
-        </w:rPr>
-      </w:pPr>
-      <w:r>
-        <w:rPr>
-          <w:rFonts w:ascii="Arial" w:hAnsi="Arial" w:cs="Arial"/>
-          <w:sz w:val="24"/>
-          <w:szCs w:val="24"/>
-        </w:rPr>
-        <w:t xml:space="preserve">    - supprimer son questionnaire</w:t>
-      </w:r>
-    </w:p>
-    <w:p>
-      <w:pPr>
-        <w:rPr>
-          <w:rFonts w:ascii="Arial" w:hAnsi="Arial" w:cs="Arial"/>
-          <w:sz w:val="24"/>
-          <w:szCs w:val="24"/>
-        </w:rPr>
-      </w:pPr>
-      <w:r>
-        <w:rPr>
-          <w:rFonts w:ascii="Arial" w:hAnsi="Arial" w:cs="Arial"/>
-          <w:sz w:val="24"/>
-          <w:szCs w:val="24"/>
-        </w:rPr>
-        <w:t xml:space="preserve">    - voir tous les questionnaires de l'application</w:t>
-      </w:r>
-    </w:p>
-    <w:p>
-      <w:pPr>
-        <w:rPr>
-          <w:rFonts w:ascii="Arial" w:hAnsi="Arial" w:cs="Arial"/>
-          <w:sz w:val="24"/>
-          <w:szCs w:val="24"/>
-        </w:rPr>
-      </w:pPr>
-      <w:r>
-        <w:rPr>
-          <w:rFonts w:ascii="Arial" w:hAnsi="Arial" w:cs="Arial"/>
-          <w:sz w:val="24"/>
-          <w:szCs w:val="24"/>
-        </w:rPr>
-        <w:t xml:space="preserve">    - modifier son mot de passe</w:t>
-      </w:r>
-    </w:p>
-    <w:p>
-      <w:pPr>
-        <w:rPr>
-          <w:rFonts w:ascii="Arial" w:hAnsi="Arial" w:cs="Arial"/>
-          <w:sz w:val="24"/>
-          <w:szCs w:val="24"/>
-        </w:rPr>
-      </w:pPr>
-      <w:r>
-        <w:rPr>
-          <w:rFonts w:ascii="Arial" w:hAnsi="Arial" w:cs="Arial"/>
-          <w:sz w:val="24"/>
-          <w:szCs w:val="24"/>
-        </w:rPr>
-        <w:t xml:space="preserve">    - envoyer un questionnaire via un lien url</w:t>
-      </w:r>
-    </w:p>
-    <w:p>
-      <w:pPr>
-        <w:rPr>
-          <w:rFonts w:ascii="Arial" w:hAnsi="Arial" w:cs="Arial"/>
-          <w:sz w:val="24"/>
-          <w:szCs w:val="24"/>
-        </w:rPr>
-      </w:pPr>
-      <w:r>
-        <w:rPr>
-          <w:rFonts w:ascii="Arial" w:hAnsi="Arial" w:cs="Arial"/>
-          <w:sz w:val="24"/>
-          <w:szCs w:val="24"/>
-        </w:rPr>
-        <w:t xml:space="preserve">    - faire le traitement des résultats</w:t>
-      </w:r>
-    </w:p>
-    <w:p>
-      <w:pPr>
-        <w:rPr>
-          <w:rFonts w:ascii="Arial" w:hAnsi="Arial" w:cs="Arial"/>
-          <w:sz w:val="24"/>
-          <w:szCs w:val="24"/>
-        </w:rPr>
-      </w:pPr>
-    </w:p>
-    <w:p>
-      <w:pPr>
-        <w:pStyle w:val="Titre2"/>
-      </w:pPr>
-      <w:bookmarkStart w:id="8" w:name="_Toc97544077"/>
-      <w:r>
-        <w:t>2</w:t>
+        <w:t>3</w:t>
       </w:r>
       <w:r>
         <w:t xml:space="preserve">.2 </w:t>
@@ -2615,7 +3264,7 @@
       <w:r>
         <w:t>Le super admin aura les mêmes droits que l'admin et pourra en plus :</w:t>
       </w:r>
-      <w:bookmarkEnd w:id="8"/>
+      <w:bookmarkEnd w:id="13"/>
     </w:p>
     <w:p>
       <w:pPr>
@@ -2732,14 +3381,14 @@
         <w:pStyle w:val="Titre1"/>
         <w:numPr>
           <w:ilvl w:val="0"/>
-          <w:numId w:val="4"/>
+          <w:numId w:val="10"/>
         </w:numPr>
       </w:pPr>
-      <w:bookmarkStart w:id="9" w:name="_Toc97544078"/>
+      <w:bookmarkStart w:id="14" w:name="_Toc97726780"/>
       <w:r>
         <w:t>Le questionnaire</w:t>
       </w:r>
-      <w:bookmarkEnd w:id="9"/>
+      <w:bookmarkEnd w:id="14"/>
     </w:p>
     <w:p>
       <w:pPr>
@@ -2772,14 +3421,14 @@
         <w:pStyle w:val="Titre2"/>
         <w:numPr>
           <w:ilvl w:val="1"/>
-          <w:numId w:val="4"/>
+          <w:numId w:val="11"/>
         </w:numPr>
       </w:pPr>
-      <w:bookmarkStart w:id="10" w:name="_Toc97544079"/>
+      <w:bookmarkStart w:id="15" w:name="_Toc97726781"/>
       <w:r>
         <w:t>Création d’un nouveau questionnaire</w:t>
       </w:r>
-      <w:bookmarkEnd w:id="10"/>
+      <w:bookmarkEnd w:id="15"/>
       <w:r>
         <w:t xml:space="preserve"> </w:t>
       </w:r>
@@ -2822,7 +3471,7 @@
         <w:pStyle w:val="Titre4"/>
         <w:numPr>
           <w:ilvl w:val="2"/>
-          <w:numId w:val="4"/>
+          <w:numId w:val="11"/>
         </w:numPr>
       </w:pPr>
       <w:r>
@@ -2855,11 +3504,10 @@
         <w:pStyle w:val="Titre4"/>
         <w:numPr>
           <w:ilvl w:val="2"/>
-          <w:numId w:val="4"/>
+          <w:numId w:val="11"/>
         </w:numPr>
       </w:pPr>
       <w:r>
-        <w:lastRenderedPageBreak/>
         <w:t>U</w:t>
       </w:r>
       <w:r>
@@ -2920,7 +3568,7 @@
         <w:pStyle w:val="Titre4"/>
         <w:numPr>
           <w:ilvl w:val="2"/>
-          <w:numId w:val="4"/>
+          <w:numId w:val="11"/>
         </w:numPr>
       </w:pPr>
       <w:r>
@@ -3281,6 +3929,7 @@
           <w:sz w:val="24"/>
           <w:szCs w:val="24"/>
         </w:rPr>
+        <w:lastRenderedPageBreak/>
         <w:t xml:space="preserve">    </w:t>
       </w:r>
       <w:r>
@@ -3396,7 +4045,7 @@
         <w:pStyle w:val="Titre4"/>
         <w:numPr>
           <w:ilvl w:val="2"/>
-          <w:numId w:val="4"/>
+          <w:numId w:val="11"/>
         </w:numPr>
       </w:pPr>
       <w:r>
@@ -3411,14 +4060,14 @@
       <w:pPr>
         <w:pStyle w:val="Titre2"/>
       </w:pPr>
-      <w:bookmarkStart w:id="11" w:name="_Toc97544080"/>
-      <w:r>
-        <w:t>3</w:t>
+      <w:bookmarkStart w:id="16" w:name="_Toc97726782"/>
+      <w:r>
+        <w:t>4</w:t>
       </w:r>
       <w:r>
         <w:t>.2 Les conditions de validité du questionnaire.</w:t>
       </w:r>
-      <w:bookmarkEnd w:id="11"/>
+      <w:bookmarkEnd w:id="16"/>
     </w:p>
     <w:p>
       <w:pPr>
@@ -3633,30 +4282,14 @@
         <w:pStyle w:val="Titre1"/>
         <w:numPr>
           <w:ilvl w:val="0"/>
-          <w:numId w:val="4"/>
+          <w:numId w:val="11"/>
         </w:numPr>
       </w:pPr>
-      <w:bookmarkStart w:id="12" w:name="_Toc97544081"/>
-      <w:r>
-        <w:lastRenderedPageBreak/>
+      <w:bookmarkStart w:id="17" w:name="_Toc97726783"/>
+      <w:r>
         <w:t>Les réponses</w:t>
       </w:r>
-      <w:bookmarkEnd w:id="12"/>
-    </w:p>
-    <w:p/>
-    <w:p>
-      <w:pPr>
-        <w:pStyle w:val="Titre1"/>
-        <w:numPr>
-          <w:ilvl w:val="0"/>
-          <w:numId w:val="4"/>
-        </w:numPr>
-      </w:pPr>
-      <w:bookmarkStart w:id="13" w:name="_Toc97544082"/>
-      <w:r>
-        <w:t>La fin</w:t>
-      </w:r>
-      <w:bookmarkEnd w:id="13"/>
+      <w:bookmarkEnd w:id="17"/>
     </w:p>
     <w:p/>
     <w:p>
@@ -3962,6 +4595,95 @@
     </w:lvl>
   </w:abstractNum>
   <w:abstractNum w:abstractNumId="2" w15:restartNumberingAfterBreak="0">
+    <w:nsid w:val="182D2BBB"/>
+    <w:multiLevelType w:val="hybridMultilevel"/>
+    <w:tmpl w:val="7144DEE8"/>
+    <w:lvl w:ilvl="0" w:tplc="040C000F">
+      <w:start w:val="5"/>
+      <w:numFmt w:val="decimal"/>
+      <w:lvlText w:val="%1."/>
+      <w:lvlJc w:val="left"/>
+      <w:pPr>
+        <w:ind w:left="720" w:hanging="360"/>
+      </w:pPr>
+      <w:rPr>
+        <w:rFonts w:hint="default"/>
+      </w:rPr>
+    </w:lvl>
+    <w:lvl w:ilvl="1" w:tplc="040C0019" w:tentative="1">
+      <w:start w:val="1"/>
+      <w:numFmt w:val="lowerLetter"/>
+      <w:lvlText w:val="%2."/>
+      <w:lvlJc w:val="left"/>
+      <w:pPr>
+        <w:ind w:left="1440" w:hanging="360"/>
+      </w:pPr>
+    </w:lvl>
+    <w:lvl w:ilvl="2" w:tplc="040C001B" w:tentative="1">
+      <w:start w:val="1"/>
+      <w:numFmt w:val="lowerRoman"/>
+      <w:lvlText w:val="%3."/>
+      <w:lvlJc w:val="right"/>
+      <w:pPr>
+        <w:ind w:left="2160" w:hanging="180"/>
+      </w:pPr>
+    </w:lvl>
+    <w:lvl w:ilvl="3" w:tplc="040C000F" w:tentative="1">
+      <w:start w:val="1"/>
+      <w:numFmt w:val="decimal"/>
+      <w:lvlText w:val="%4."/>
+      <w:lvlJc w:val="left"/>
+      <w:pPr>
+        <w:ind w:left="2880" w:hanging="360"/>
+      </w:pPr>
+    </w:lvl>
+    <w:lvl w:ilvl="4" w:tplc="040C0019" w:tentative="1">
+      <w:start w:val="1"/>
+      <w:numFmt w:val="lowerLetter"/>
+      <w:lvlText w:val="%5."/>
+      <w:lvlJc w:val="left"/>
+      <w:pPr>
+        <w:ind w:left="3600" w:hanging="360"/>
+      </w:pPr>
+    </w:lvl>
+    <w:lvl w:ilvl="5" w:tplc="040C001B" w:tentative="1">
+      <w:start w:val="1"/>
+      <w:numFmt w:val="lowerRoman"/>
+      <w:lvlText w:val="%6."/>
+      <w:lvlJc w:val="right"/>
+      <w:pPr>
+        <w:ind w:left="4320" w:hanging="180"/>
+      </w:pPr>
+    </w:lvl>
+    <w:lvl w:ilvl="6" w:tplc="040C000F" w:tentative="1">
+      <w:start w:val="1"/>
+      <w:numFmt w:val="decimal"/>
+      <w:lvlText w:val="%7."/>
+      <w:lvlJc w:val="left"/>
+      <w:pPr>
+        <w:ind w:left="5040" w:hanging="360"/>
+      </w:pPr>
+    </w:lvl>
+    <w:lvl w:ilvl="7" w:tplc="040C0019" w:tentative="1">
+      <w:start w:val="1"/>
+      <w:numFmt w:val="lowerLetter"/>
+      <w:lvlText w:val="%8."/>
+      <w:lvlJc w:val="left"/>
+      <w:pPr>
+        <w:ind w:left="5760" w:hanging="360"/>
+      </w:pPr>
+    </w:lvl>
+    <w:lvl w:ilvl="8" w:tplc="040C001B" w:tentative="1">
+      <w:start w:val="1"/>
+      <w:numFmt w:val="lowerRoman"/>
+      <w:lvlText w:val="%9."/>
+      <w:lvlJc w:val="right"/>
+      <w:pPr>
+        <w:ind w:left="6480" w:hanging="180"/>
+      </w:pPr>
+    </w:lvl>
+  </w:abstractNum>
+  <w:abstractNum w:abstractNumId="3" w15:restartNumberingAfterBreak="0">
     <w:nsid w:val="1A073B08"/>
     <w:multiLevelType w:val="multilevel"/>
     <w:tmpl w:val="5930E9BE"/>
@@ -4082,7 +4804,128 @@
       </w:rPr>
     </w:lvl>
   </w:abstractNum>
-  <w:abstractNum w:abstractNumId="3" w15:restartNumberingAfterBreak="0">
+  <w:abstractNum w:abstractNumId="4" w15:restartNumberingAfterBreak="0">
+    <w:nsid w:val="21A4387A"/>
+    <w:multiLevelType w:val="multilevel"/>
+    <w:tmpl w:val="D8D623B4"/>
+    <w:lvl w:ilvl="0">
+      <w:start w:val="1"/>
+      <w:numFmt w:val="decimal"/>
+      <w:lvlText w:val="%1."/>
+      <w:lvlJc w:val="left"/>
+      <w:pPr>
+        <w:ind w:left="720" w:hanging="360"/>
+      </w:pPr>
+      <w:rPr>
+        <w:rFonts w:hint="default"/>
+      </w:rPr>
+    </w:lvl>
+    <w:lvl w:ilvl="1">
+      <w:start w:val="4"/>
+      <w:numFmt w:val="decimal"/>
+      <w:isLgl/>
+      <w:lvlText w:val="%1.%2"/>
+      <w:lvlJc w:val="left"/>
+      <w:pPr>
+        <w:ind w:left="750" w:hanging="390"/>
+      </w:pPr>
+      <w:rPr>
+        <w:rFonts w:hint="default"/>
+      </w:rPr>
+    </w:lvl>
+    <w:lvl w:ilvl="2">
+      <w:start w:val="1"/>
+      <w:numFmt w:val="decimal"/>
+      <w:isLgl/>
+      <w:lvlText w:val="%1.%2.%3"/>
+      <w:lvlJc w:val="left"/>
+      <w:pPr>
+        <w:ind w:left="1080" w:hanging="720"/>
+      </w:pPr>
+      <w:rPr>
+        <w:rFonts w:hint="default"/>
+      </w:rPr>
+    </w:lvl>
+    <w:lvl w:ilvl="3">
+      <w:start w:val="1"/>
+      <w:numFmt w:val="decimal"/>
+      <w:isLgl/>
+      <w:lvlText w:val="%1.%2.%3.%4"/>
+      <w:lvlJc w:val="left"/>
+      <w:pPr>
+        <w:ind w:left="1080" w:hanging="720"/>
+      </w:pPr>
+      <w:rPr>
+        <w:rFonts w:hint="default"/>
+      </w:rPr>
+    </w:lvl>
+    <w:lvl w:ilvl="4">
+      <w:start w:val="1"/>
+      <w:numFmt w:val="decimal"/>
+      <w:isLgl/>
+      <w:lvlText w:val="%1.%2.%3.%4.%5"/>
+      <w:lvlJc w:val="left"/>
+      <w:pPr>
+        <w:ind w:left="1440" w:hanging="1080"/>
+      </w:pPr>
+      <w:rPr>
+        <w:rFonts w:hint="default"/>
+      </w:rPr>
+    </w:lvl>
+    <w:lvl w:ilvl="5">
+      <w:start w:val="1"/>
+      <w:numFmt w:val="decimal"/>
+      <w:isLgl/>
+      <w:lvlText w:val="%1.%2.%3.%4.%5.%6"/>
+      <w:lvlJc w:val="left"/>
+      <w:pPr>
+        <w:ind w:left="1440" w:hanging="1080"/>
+      </w:pPr>
+      <w:rPr>
+        <w:rFonts w:hint="default"/>
+      </w:rPr>
+    </w:lvl>
+    <w:lvl w:ilvl="6">
+      <w:start w:val="1"/>
+      <w:numFmt w:val="decimal"/>
+      <w:isLgl/>
+      <w:lvlText w:val="%1.%2.%3.%4.%5.%6.%7"/>
+      <w:lvlJc w:val="left"/>
+      <w:pPr>
+        <w:ind w:left="1800" w:hanging="1440"/>
+      </w:pPr>
+      <w:rPr>
+        <w:rFonts w:hint="default"/>
+      </w:rPr>
+    </w:lvl>
+    <w:lvl w:ilvl="7">
+      <w:start w:val="1"/>
+      <w:numFmt w:val="decimal"/>
+      <w:isLgl/>
+      <w:lvlText w:val="%1.%2.%3.%4.%5.%6.%7.%8"/>
+      <w:lvlJc w:val="left"/>
+      <w:pPr>
+        <w:ind w:left="1800" w:hanging="1440"/>
+      </w:pPr>
+      <w:rPr>
+        <w:rFonts w:hint="default"/>
+      </w:rPr>
+    </w:lvl>
+    <w:lvl w:ilvl="8">
+      <w:start w:val="1"/>
+      <w:numFmt w:val="decimal"/>
+      <w:isLgl/>
+      <w:lvlText w:val="%1.%2.%3.%4.%5.%6.%7.%8.%9"/>
+      <w:lvlJc w:val="left"/>
+      <w:pPr>
+        <w:ind w:left="1800" w:hanging="1440"/>
+      </w:pPr>
+      <w:rPr>
+        <w:rFonts w:hint="default"/>
+      </w:rPr>
+    </w:lvl>
+  </w:abstractNum>
+  <w:abstractNum w:abstractNumId="5" w15:restartNumberingAfterBreak="0">
     <w:nsid w:val="39314E9F"/>
     <w:multiLevelType w:val="hybridMultilevel"/>
     <w:tmpl w:val="4CCCC554"/>
@@ -4171,7 +5014,7 @@
       </w:pPr>
     </w:lvl>
   </w:abstractNum>
-  <w:abstractNum w:abstractNumId="4" w15:restartNumberingAfterBreak="0">
+  <w:abstractNum w:abstractNumId="6" w15:restartNumberingAfterBreak="0">
     <w:nsid w:val="44CF0347"/>
     <w:multiLevelType w:val="multilevel"/>
     <w:tmpl w:val="7A12A152"/>
@@ -4292,7 +5135,233 @@
       </w:rPr>
     </w:lvl>
   </w:abstractNum>
-  <w:abstractNum w:abstractNumId="5" w15:restartNumberingAfterBreak="0">
+  <w:abstractNum w:abstractNumId="7" w15:restartNumberingAfterBreak="0">
+    <w:nsid w:val="52E614C4"/>
+    <w:multiLevelType w:val="multilevel"/>
+    <w:tmpl w:val="CAE8B98E"/>
+    <w:lvl w:ilvl="0">
+      <w:start w:val="4"/>
+      <w:numFmt w:val="decimal"/>
+      <w:lvlText w:val="%1"/>
+      <w:lvlJc w:val="left"/>
+      <w:pPr>
+        <w:ind w:left="360" w:hanging="360"/>
+      </w:pPr>
+      <w:rPr>
+        <w:rFonts w:hint="default"/>
+      </w:rPr>
+    </w:lvl>
+    <w:lvl w:ilvl="1">
+      <w:start w:val="1"/>
+      <w:numFmt w:val="decimal"/>
+      <w:lvlText w:val="%1.%2"/>
+      <w:lvlJc w:val="left"/>
+      <w:pPr>
+        <w:ind w:left="1440" w:hanging="360"/>
+      </w:pPr>
+      <w:rPr>
+        <w:rFonts w:hint="default"/>
+      </w:rPr>
+    </w:lvl>
+    <w:lvl w:ilvl="2">
+      <w:start w:val="1"/>
+      <w:numFmt w:val="decimal"/>
+      <w:lvlText w:val="%1.%2.%3"/>
+      <w:lvlJc w:val="left"/>
+      <w:pPr>
+        <w:ind w:left="2880" w:hanging="720"/>
+      </w:pPr>
+      <w:rPr>
+        <w:rFonts w:hint="default"/>
+      </w:rPr>
+    </w:lvl>
+    <w:lvl w:ilvl="3">
+      <w:start w:val="1"/>
+      <w:numFmt w:val="decimal"/>
+      <w:lvlText w:val="%1.%2.%3.%4"/>
+      <w:lvlJc w:val="left"/>
+      <w:pPr>
+        <w:ind w:left="3960" w:hanging="720"/>
+      </w:pPr>
+      <w:rPr>
+        <w:rFonts w:hint="default"/>
+      </w:rPr>
+    </w:lvl>
+    <w:lvl w:ilvl="4">
+      <w:start w:val="1"/>
+      <w:numFmt w:val="decimal"/>
+      <w:lvlText w:val="%1.%2.%3.%4.%5"/>
+      <w:lvlJc w:val="left"/>
+      <w:pPr>
+        <w:ind w:left="5400" w:hanging="1080"/>
+      </w:pPr>
+      <w:rPr>
+        <w:rFonts w:hint="default"/>
+      </w:rPr>
+    </w:lvl>
+    <w:lvl w:ilvl="5">
+      <w:start w:val="1"/>
+      <w:numFmt w:val="decimal"/>
+      <w:lvlText w:val="%1.%2.%3.%4.%5.%6"/>
+      <w:lvlJc w:val="left"/>
+      <w:pPr>
+        <w:ind w:left="6840" w:hanging="1440"/>
+      </w:pPr>
+      <w:rPr>
+        <w:rFonts w:hint="default"/>
+      </w:rPr>
+    </w:lvl>
+    <w:lvl w:ilvl="6">
+      <w:start w:val="1"/>
+      <w:numFmt w:val="decimal"/>
+      <w:lvlText w:val="%1.%2.%3.%4.%5.%6.%7"/>
+      <w:lvlJc w:val="left"/>
+      <w:pPr>
+        <w:ind w:left="7920" w:hanging="1440"/>
+      </w:pPr>
+      <w:rPr>
+        <w:rFonts w:hint="default"/>
+      </w:rPr>
+    </w:lvl>
+    <w:lvl w:ilvl="7">
+      <w:start w:val="1"/>
+      <w:numFmt w:val="decimal"/>
+      <w:lvlText w:val="%1.%2.%3.%4.%5.%6.%7.%8"/>
+      <w:lvlJc w:val="left"/>
+      <w:pPr>
+        <w:ind w:left="9360" w:hanging="1800"/>
+      </w:pPr>
+      <w:rPr>
+        <w:rFonts w:hint="default"/>
+      </w:rPr>
+    </w:lvl>
+    <w:lvl w:ilvl="8">
+      <w:start w:val="1"/>
+      <w:numFmt w:val="decimal"/>
+      <w:lvlText w:val="%1.%2.%3.%4.%5.%6.%7.%8.%9"/>
+      <w:lvlJc w:val="left"/>
+      <w:pPr>
+        <w:ind w:left="10440" w:hanging="1800"/>
+      </w:pPr>
+      <w:rPr>
+        <w:rFonts w:hint="default"/>
+      </w:rPr>
+    </w:lvl>
+  </w:abstractNum>
+  <w:abstractNum w:abstractNumId="8" w15:restartNumberingAfterBreak="0">
+    <w:nsid w:val="5BBF0573"/>
+    <w:multiLevelType w:val="multilevel"/>
+    <w:tmpl w:val="82486AD0"/>
+    <w:lvl w:ilvl="0">
+      <w:start w:val="6"/>
+      <w:numFmt w:val="decimal"/>
+      <w:lvlText w:val="%1"/>
+      <w:lvlJc w:val="left"/>
+      <w:pPr>
+        <w:ind w:left="360" w:hanging="360"/>
+      </w:pPr>
+      <w:rPr>
+        <w:rFonts w:hint="default"/>
+      </w:rPr>
+    </w:lvl>
+    <w:lvl w:ilvl="1">
+      <w:start w:val="1"/>
+      <w:numFmt w:val="decimal"/>
+      <w:lvlText w:val="%1.%2"/>
+      <w:lvlJc w:val="left"/>
+      <w:pPr>
+        <w:ind w:left="1440" w:hanging="360"/>
+      </w:pPr>
+      <w:rPr>
+        <w:rFonts w:hint="default"/>
+      </w:rPr>
+    </w:lvl>
+    <w:lvl w:ilvl="2">
+      <w:start w:val="1"/>
+      <w:numFmt w:val="decimal"/>
+      <w:lvlText w:val="%1.%2.%3"/>
+      <w:lvlJc w:val="left"/>
+      <w:pPr>
+        <w:ind w:left="2880" w:hanging="720"/>
+      </w:pPr>
+      <w:rPr>
+        <w:rFonts w:hint="default"/>
+      </w:rPr>
+    </w:lvl>
+    <w:lvl w:ilvl="3">
+      <w:start w:val="1"/>
+      <w:numFmt w:val="decimal"/>
+      <w:lvlText w:val="%1.%2.%3.%4"/>
+      <w:lvlJc w:val="left"/>
+      <w:pPr>
+        <w:ind w:left="3960" w:hanging="720"/>
+      </w:pPr>
+      <w:rPr>
+        <w:rFonts w:hint="default"/>
+      </w:rPr>
+    </w:lvl>
+    <w:lvl w:ilvl="4">
+      <w:start w:val="1"/>
+      <w:numFmt w:val="decimal"/>
+      <w:lvlText w:val="%1.%2.%3.%4.%5"/>
+      <w:lvlJc w:val="left"/>
+      <w:pPr>
+        <w:ind w:left="5400" w:hanging="1080"/>
+      </w:pPr>
+      <w:rPr>
+        <w:rFonts w:hint="default"/>
+      </w:rPr>
+    </w:lvl>
+    <w:lvl w:ilvl="5">
+      <w:start w:val="1"/>
+      <w:numFmt w:val="decimal"/>
+      <w:lvlText w:val="%1.%2.%3.%4.%5.%6"/>
+      <w:lvlJc w:val="left"/>
+      <w:pPr>
+        <w:ind w:left="6840" w:hanging="1440"/>
+      </w:pPr>
+      <w:rPr>
+        <w:rFonts w:hint="default"/>
+      </w:rPr>
+    </w:lvl>
+    <w:lvl w:ilvl="6">
+      <w:start w:val="1"/>
+      <w:numFmt w:val="decimal"/>
+      <w:lvlText w:val="%1.%2.%3.%4.%5.%6.%7"/>
+      <w:lvlJc w:val="left"/>
+      <w:pPr>
+        <w:ind w:left="7920" w:hanging="1440"/>
+      </w:pPr>
+      <w:rPr>
+        <w:rFonts w:hint="default"/>
+      </w:rPr>
+    </w:lvl>
+    <w:lvl w:ilvl="7">
+      <w:start w:val="1"/>
+      <w:numFmt w:val="decimal"/>
+      <w:lvlText w:val="%1.%2.%3.%4.%5.%6.%7.%8"/>
+      <w:lvlJc w:val="left"/>
+      <w:pPr>
+        <w:ind w:left="9360" w:hanging="1800"/>
+      </w:pPr>
+      <w:rPr>
+        <w:rFonts w:hint="default"/>
+      </w:rPr>
+    </w:lvl>
+    <w:lvl w:ilvl="8">
+      <w:start w:val="1"/>
+      <w:numFmt w:val="decimal"/>
+      <w:lvlText w:val="%1.%2.%3.%4.%5.%6.%7.%8.%9"/>
+      <w:lvlJc w:val="left"/>
+      <w:pPr>
+        <w:ind w:left="10440" w:hanging="1800"/>
+      </w:pPr>
+      <w:rPr>
+        <w:rFonts w:hint="default"/>
+      </w:rPr>
+    </w:lvl>
+  </w:abstractNum>
+  <w:abstractNum w:abstractNumId="9" w15:restartNumberingAfterBreak="0">
     <w:nsid w:val="7BCA5ABD"/>
     <w:multiLevelType w:val="hybridMultilevel"/>
     <w:tmpl w:val="6AB628D0"/>
@@ -4405,23 +5474,127 @@
       </w:rPr>
     </w:lvl>
   </w:abstractNum>
+  <w:abstractNum w:abstractNumId="10" w15:restartNumberingAfterBreak="0">
+    <w:nsid w:val="7E8B5D1F"/>
+    <w:multiLevelType w:val="hybridMultilevel"/>
+    <w:tmpl w:val="00FAAFCC"/>
+    <w:lvl w:ilvl="0" w:tplc="040C000F">
+      <w:start w:val="1"/>
+      <w:numFmt w:val="decimal"/>
+      <w:lvlText w:val="%1."/>
+      <w:lvlJc w:val="left"/>
+      <w:pPr>
+        <w:ind w:left="720" w:hanging="360"/>
+      </w:pPr>
+      <w:rPr>
+        <w:rFonts w:hint="default"/>
+      </w:rPr>
+    </w:lvl>
+    <w:lvl w:ilvl="1" w:tplc="040C0019">
+      <w:start w:val="1"/>
+      <w:numFmt w:val="lowerLetter"/>
+      <w:lvlText w:val="%2."/>
+      <w:lvlJc w:val="left"/>
+      <w:pPr>
+        <w:ind w:left="1440" w:hanging="360"/>
+      </w:pPr>
+    </w:lvl>
+    <w:lvl w:ilvl="2" w:tplc="040C001B">
+      <w:start w:val="1"/>
+      <w:numFmt w:val="lowerRoman"/>
+      <w:lvlText w:val="%3."/>
+      <w:lvlJc w:val="right"/>
+      <w:pPr>
+        <w:ind w:left="2160" w:hanging="180"/>
+      </w:pPr>
+    </w:lvl>
+    <w:lvl w:ilvl="3" w:tplc="040C000F" w:tentative="1">
+      <w:start w:val="1"/>
+      <w:numFmt w:val="decimal"/>
+      <w:lvlText w:val="%4."/>
+      <w:lvlJc w:val="left"/>
+      <w:pPr>
+        <w:ind w:left="2880" w:hanging="360"/>
+      </w:pPr>
+    </w:lvl>
+    <w:lvl w:ilvl="4" w:tplc="040C0019" w:tentative="1">
+      <w:start w:val="1"/>
+      <w:numFmt w:val="lowerLetter"/>
+      <w:lvlText w:val="%5."/>
+      <w:lvlJc w:val="left"/>
+      <w:pPr>
+        <w:ind w:left="3600" w:hanging="360"/>
+      </w:pPr>
+    </w:lvl>
+    <w:lvl w:ilvl="5" w:tplc="040C001B" w:tentative="1">
+      <w:start w:val="1"/>
+      <w:numFmt w:val="lowerRoman"/>
+      <w:lvlText w:val="%6."/>
+      <w:lvlJc w:val="right"/>
+      <w:pPr>
+        <w:ind w:left="4320" w:hanging="180"/>
+      </w:pPr>
+    </w:lvl>
+    <w:lvl w:ilvl="6" w:tplc="040C000F" w:tentative="1">
+      <w:start w:val="1"/>
+      <w:numFmt w:val="decimal"/>
+      <w:lvlText w:val="%7."/>
+      <w:lvlJc w:val="left"/>
+      <w:pPr>
+        <w:ind w:left="5040" w:hanging="360"/>
+      </w:pPr>
+    </w:lvl>
+    <w:lvl w:ilvl="7" w:tplc="040C0019" w:tentative="1">
+      <w:start w:val="1"/>
+      <w:numFmt w:val="lowerLetter"/>
+      <w:lvlText w:val="%8."/>
+      <w:lvlJc w:val="left"/>
+      <w:pPr>
+        <w:ind w:left="5760" w:hanging="360"/>
+      </w:pPr>
+    </w:lvl>
+    <w:lvl w:ilvl="8" w:tplc="040C001B" w:tentative="1">
+      <w:start w:val="1"/>
+      <w:numFmt w:val="lowerRoman"/>
+      <w:lvlText w:val="%9."/>
+      <w:lvlJc w:val="right"/>
+      <w:pPr>
+        <w:ind w:left="6480" w:hanging="180"/>
+      </w:pPr>
+    </w:lvl>
+  </w:abstractNum>
   <w:num w:numId="1">
-    <w:abstractNumId w:val="4"/>
+    <w:abstractNumId w:val="6"/>
   </w:num>
   <w:num w:numId="2">
-    <w:abstractNumId w:val="3"/>
+    <w:abstractNumId w:val="5"/>
   </w:num>
   <w:num w:numId="3">
-    <w:abstractNumId w:val="5"/>
+    <w:abstractNumId w:val="9"/>
   </w:num>
   <w:num w:numId="4">
-    <w:abstractNumId w:val="2"/>
+    <w:abstractNumId w:val="3"/>
   </w:num>
   <w:num w:numId="5">
     <w:abstractNumId w:val="1"/>
   </w:num>
   <w:num w:numId="6">
     <w:abstractNumId w:val="0"/>
+  </w:num>
+  <w:num w:numId="7">
+    <w:abstractNumId w:val="10"/>
+  </w:num>
+  <w:num w:numId="8">
+    <w:abstractNumId w:val="2"/>
+  </w:num>
+  <w:num w:numId="9">
+    <w:abstractNumId w:val="8"/>
+  </w:num>
+  <w:num w:numId="10">
+    <w:abstractNumId w:val="4"/>
+  </w:num>
+  <w:num w:numId="11">
+    <w:abstractNumId w:val="7"/>
   </w:num>
 </w:numbering>
 </file>

</xml_diff>